<commit_message>
SystemDesign: LoadBalancer part 0
</commit_message>
<xml_diff>
--- a/Module3_Performance_LoadDistribution/LoadBalancer.docx
+++ b/Module3_Performance_LoadDistribution/LoadBalancer.docx
@@ -40,8 +40,172 @@
           <w:lang w:val="en-US"/>
         </w:rPr>
       </w:pPr>
+      <w:r>
+        <w:rPr>
+          <w:rFonts w:hint="default"/>
+          <w:b w:val="0"/>
+          <w:bCs w:val="0"/>
+          <w:lang w:val="en-US"/>
+        </w:rPr>
+        <w:t>Say we have multiple webservers, in the middle, we will have a LoadBalancer responsible for distributing user requests to webservers. Our focus is the right-hand side from load-balancer to webservers. What’s load? User requests, traffic or concurrent users</w:t>
+      </w:r>
+    </w:p>
+    <w:p>
+      <w:pPr>
+        <w:rPr>
+          <w:rFonts w:hint="default"/>
+          <w:b w:val="0"/>
+          <w:bCs w:val="0"/>
+          <w:lang w:val="en-US"/>
+        </w:rPr>
+      </w:pPr>
+    </w:p>
+    <w:p>
+      <w:r>
+        <w:drawing>
+          <wp:inline distT="0" distB="0" distL="114300" distR="114300">
+            <wp:extent cx="3137535" cy="1831340"/>
+            <wp:effectExtent l="0" t="0" r="1905" b="12700"/>
+            <wp:docPr id="1" name="Picture 1"/>
+            <wp:cNvGraphicFramePr>
+              <a:graphicFrameLocks xmlns:a="http://schemas.openxmlformats.org/drawingml/2006/main" noChangeAspect="1"/>
+            </wp:cNvGraphicFramePr>
+            <a:graphic xmlns:a="http://schemas.openxmlformats.org/drawingml/2006/main">
+              <a:graphicData uri="http://schemas.openxmlformats.org/drawingml/2006/picture">
+                <pic:pic xmlns:pic="http://schemas.openxmlformats.org/drawingml/2006/picture">
+                  <pic:nvPicPr>
+                    <pic:cNvPr id="1" name="Picture 1"/>
+                    <pic:cNvPicPr>
+                      <a:picLocks noChangeAspect="1"/>
+                    </pic:cNvPicPr>
+                  </pic:nvPicPr>
+                  <pic:blipFill>
+                    <a:blip r:embed="rId4"/>
+                    <a:stretch>
+                      <a:fillRect/>
+                    </a:stretch>
+                  </pic:blipFill>
+                  <pic:spPr>
+                    <a:xfrm>
+                      <a:off x="0" y="0"/>
+                      <a:ext cx="3137535" cy="1831340"/>
+                    </a:xfrm>
+                    <a:prstGeom prst="rect">
+                      <a:avLst/>
+                    </a:prstGeom>
+                    <a:noFill/>
+                    <a:ln>
+                      <a:noFill/>
+                    </a:ln>
+                  </pic:spPr>
+                </pic:pic>
+              </a:graphicData>
+            </a:graphic>
+          </wp:inline>
+        </w:drawing>
+      </w:r>
+    </w:p>
+    <w:p/>
+    <w:p>
+      <w:pPr>
+        <w:rPr>
+          <w:rFonts w:hint="default"/>
+          <w:lang w:val="en-US"/>
+        </w:rPr>
+      </w:pPr>
+      <w:r>
+        <w:rPr>
+          <w:rFonts w:hint="default"/>
+          <w:lang w:val="en-US"/>
+        </w:rPr>
+        <w:t>18:00</w:t>
+      </w:r>
+    </w:p>
+    <w:p>
+      <w:pPr>
+        <w:rPr>
+          <w:rFonts w:hint="default"/>
+          <w:lang w:val="en-US"/>
+        </w:rPr>
+      </w:pPr>
       <w:bookmarkStart w:id="0" w:name="_GoBack"/>
       <w:bookmarkEnd w:id="0"/>
+    </w:p>
+    <w:p>
+      <w:pPr>
+        <w:rPr>
+          <w:rFonts w:hint="default"/>
+          <w:lang w:val="en-US"/>
+        </w:rPr>
+      </w:pPr>
+    </w:p>
+    <w:p>
+      <w:pPr>
+        <w:rPr>
+          <w:rFonts w:hint="default"/>
+          <w:lang w:val="en-US"/>
+        </w:rPr>
+      </w:pPr>
+    </w:p>
+    <w:p>
+      <w:pPr>
+        <w:rPr>
+          <w:rFonts w:hint="default"/>
+          <w:b w:val="0"/>
+          <w:bCs w:val="0"/>
+          <w:lang w:val="en-US"/>
+        </w:rPr>
+      </w:pPr>
+    </w:p>
+    <w:p>
+      <w:pPr>
+        <w:rPr>
+          <w:rFonts w:hint="default"/>
+          <w:b w:val="0"/>
+          <w:bCs w:val="0"/>
+          <w:lang w:val="en-US"/>
+        </w:rPr>
+      </w:pPr>
+    </w:p>
+    <w:p>
+      <w:pPr>
+        <w:rPr>
+          <w:rFonts w:hint="default"/>
+          <w:b w:val="0"/>
+          <w:bCs w:val="0"/>
+          <w:lang w:val="en-US"/>
+        </w:rPr>
+      </w:pPr>
+    </w:p>
+    <w:p>
+      <w:pPr>
+        <w:rPr>
+          <w:rFonts w:hint="default"/>
+          <w:b w:val="0"/>
+          <w:bCs w:val="0"/>
+          <w:lang w:val="en-US"/>
+        </w:rPr>
+      </w:pPr>
+    </w:p>
+    <w:p>
+      <w:pPr>
+        <w:rPr>
+          <w:rFonts w:hint="default"/>
+          <w:b w:val="0"/>
+          <w:bCs w:val="0"/>
+          <w:lang w:val="en-US"/>
+        </w:rPr>
+      </w:pPr>
+    </w:p>
+    <w:p>
+      <w:pPr>
+        <w:rPr>
+          <w:rFonts w:hint="default"/>
+          <w:b w:val="0"/>
+          <w:bCs w:val="0"/>
+          <w:lang w:val="en-US"/>
+        </w:rPr>
+      </w:pPr>
     </w:p>
     <w:p>
       <w:pPr>
@@ -145,7 +309,7 @@
     <w:lsdException w:qFormat="1" w:unhideWhenUsed="0" w:uiPriority="0" w:semiHidden="0" w:name="Title"/>
     <w:lsdException w:unhideWhenUsed="0" w:uiPriority="0" w:semiHidden="0" w:name="Closing"/>
     <w:lsdException w:unhideWhenUsed="0" w:uiPriority="0" w:semiHidden="0" w:name="Signature"/>
-    <w:lsdException w:unhideWhenUsed="0" w:uiPriority="0" w:name="Default Paragraph Font"/>
+    <w:lsdException w:qFormat="1" w:unhideWhenUsed="0" w:uiPriority="0" w:name="Default Paragraph Font"/>
     <w:lsdException w:unhideWhenUsed="0" w:uiPriority="0" w:semiHidden="0" w:name="Body Text"/>
     <w:lsdException w:unhideWhenUsed="0" w:uiPriority="0" w:semiHidden="0" w:name="Body Text Indent"/>
     <w:lsdException w:unhideWhenUsed="0" w:uiPriority="0" w:semiHidden="0" w:name="List Continue"/>
@@ -341,6 +505,7 @@
   <w:style w:type="character" w:default="1" w:styleId="2">
     <w:name w:val="Default Paragraph Font"/>
     <w:semiHidden/>
+    <w:qFormat/>
     <w:uiPriority w:val="0"/>
   </w:style>
   <w:style w:type="table" w:default="1" w:styleId="3">

</xml_diff>

<commit_message>
SystemDesign: Loadbalancer part 1 added
</commit_message>
<xml_diff>
--- a/Module3_Performance_LoadDistribution/LoadBalancer.docx
+++ b/Module3_Performance_LoadDistribution/LoadBalancer.docx
@@ -113,59 +113,993 @@
           <w:lang w:val="en-US"/>
         </w:rPr>
       </w:pPr>
-      <w:r>
-        <w:rPr>
-          <w:rFonts w:hint="default"/>
-          <w:lang w:val="en-US"/>
-        </w:rPr>
-        <w:t>18:00</w:t>
-      </w:r>
-    </w:p>
-    <w:p>
-      <w:pPr>
-        <w:rPr>
-          <w:rFonts w:hint="default"/>
-          <w:lang w:val="en-US"/>
-        </w:rPr>
-      </w:pPr>
+    </w:p>
+    <w:p>
+      <w:pPr>
+        <w:rPr>
+          <w:rFonts w:hint="default"/>
+          <w:lang w:val="en-US"/>
+        </w:rPr>
+      </w:pPr>
+      <w:r>
+        <w:rPr>
+          <w:rFonts w:hint="default"/>
+          <w:lang w:val="en-US"/>
+        </w:rPr>
+        <w:t>LoadBalancing algorithms</w:t>
+      </w:r>
+    </w:p>
+    <w:p>
+      <w:pPr>
+        <w:numPr>
+          <w:ilvl w:val="0"/>
+          <w:numId w:val="1"/>
+        </w:numPr>
+        <w:rPr>
+          <w:rFonts w:hint="default"/>
+          <w:lang w:val="en-US"/>
+        </w:rPr>
+      </w:pPr>
+      <w:r>
+        <w:rPr>
+          <w:rFonts w:hint="default"/>
+          <w:lang w:val="en-US"/>
+        </w:rPr>
+        <w:t>RoundRobin:</w:t>
+      </w:r>
+    </w:p>
+    <w:p>
+      <w:pPr>
+        <w:numPr>
+          <w:numId w:val="0"/>
+        </w:numPr>
+      </w:pPr>
+      <w:r>
+        <w:drawing>
+          <wp:inline distT="0" distB="0" distL="114300" distR="114300">
+            <wp:extent cx="3349625" cy="1737995"/>
+            <wp:effectExtent l="0" t="0" r="3175" b="14605"/>
+            <wp:docPr id="2" name="Picture 1"/>
+            <wp:cNvGraphicFramePr>
+              <a:graphicFrameLocks xmlns:a="http://schemas.openxmlformats.org/drawingml/2006/main" noChangeAspect="1"/>
+            </wp:cNvGraphicFramePr>
+            <a:graphic xmlns:a="http://schemas.openxmlformats.org/drawingml/2006/main">
+              <a:graphicData uri="http://schemas.openxmlformats.org/drawingml/2006/picture">
+                <pic:pic xmlns:pic="http://schemas.openxmlformats.org/drawingml/2006/picture">
+                  <pic:nvPicPr>
+                    <pic:cNvPr id="2" name="Picture 1"/>
+                    <pic:cNvPicPr>
+                      <a:picLocks noChangeAspect="1"/>
+                    </pic:cNvPicPr>
+                  </pic:nvPicPr>
+                  <pic:blipFill>
+                    <a:blip r:embed="rId5"/>
+                    <a:stretch>
+                      <a:fillRect/>
+                    </a:stretch>
+                  </pic:blipFill>
+                  <pic:spPr>
+                    <a:xfrm>
+                      <a:off x="0" y="0"/>
+                      <a:ext cx="3349625" cy="1737995"/>
+                    </a:xfrm>
+                    <a:prstGeom prst="rect">
+                      <a:avLst/>
+                    </a:prstGeom>
+                    <a:noFill/>
+                    <a:ln>
+                      <a:noFill/>
+                    </a:ln>
+                  </pic:spPr>
+                </pic:pic>
+              </a:graphicData>
+            </a:graphic>
+          </wp:inline>
+        </w:drawing>
+      </w:r>
+    </w:p>
+    <w:p>
+      <w:pPr>
+        <w:numPr>
+          <w:numId w:val="0"/>
+        </w:numPr>
+        <w:rPr>
+          <w:rFonts w:hint="default"/>
+          <w:lang w:val="en-US"/>
+        </w:rPr>
+      </w:pPr>
+      <w:r>
+        <w:rPr>
+          <w:rFonts w:hint="default"/>
+          <w:lang w:val="en-US"/>
+        </w:rPr>
+        <w:t xml:space="preserve">LoadBalancer will distribute Task1 to WebServer1, then Task2 to WebServer2, Task3 to WS1 and Task4 to WS2. RoundRobin sends requests one-by-one to webservers. </w:t>
+      </w:r>
+    </w:p>
+    <w:p>
+      <w:pPr>
+        <w:numPr>
+          <w:numId w:val="0"/>
+        </w:numPr>
+        <w:rPr>
+          <w:rFonts w:hint="default"/>
+          <w:lang w:val="en-US"/>
+        </w:rPr>
+      </w:pPr>
+      <w:r>
+        <w:rPr>
+          <w:rFonts w:hint="default"/>
+          <w:lang w:val="en-US"/>
+        </w:rPr>
+        <w:t>Benefits: Equal distribution, Simple, No need to manage state of any webserver (State means whether we get any response from ws or not, was the response ok or not), Lightweight loadbalancer</w:t>
+      </w:r>
+    </w:p>
+    <w:p>
+      <w:pPr>
+        <w:numPr>
+          <w:numId w:val="0"/>
+        </w:numPr>
+        <w:rPr>
+          <w:rFonts w:hint="default"/>
+          <w:lang w:val="en-US"/>
+        </w:rPr>
+      </w:pPr>
+    </w:p>
+    <w:p>
+      <w:pPr>
+        <w:numPr>
+          <w:ilvl w:val="0"/>
+          <w:numId w:val="1"/>
+        </w:numPr>
+        <w:ind w:left="0" w:leftChars="0" w:firstLine="0" w:firstLineChars="0"/>
+        <w:rPr>
+          <w:rFonts w:hint="default"/>
+          <w:lang w:val="en-US"/>
+        </w:rPr>
+      </w:pPr>
+      <w:r>
+        <w:rPr>
+          <w:rFonts w:hint="default"/>
+          <w:lang w:val="en-US"/>
+        </w:rPr>
+        <w:t xml:space="preserve">Geo-based: </w:t>
+      </w:r>
+    </w:p>
+    <w:p>
+      <w:pPr>
+        <w:numPr>
+          <w:numId w:val="0"/>
+        </w:numPr>
+      </w:pPr>
+      <w:r>
+        <w:drawing>
+          <wp:inline distT="0" distB="0" distL="114300" distR="114300">
+            <wp:extent cx="3025140" cy="1249045"/>
+            <wp:effectExtent l="0" t="0" r="7620" b="635"/>
+            <wp:docPr id="3" name="Picture 2"/>
+            <wp:cNvGraphicFramePr>
+              <a:graphicFrameLocks xmlns:a="http://schemas.openxmlformats.org/drawingml/2006/main" noChangeAspect="1"/>
+            </wp:cNvGraphicFramePr>
+            <a:graphic xmlns:a="http://schemas.openxmlformats.org/drawingml/2006/main">
+              <a:graphicData uri="http://schemas.openxmlformats.org/drawingml/2006/picture">
+                <pic:pic xmlns:pic="http://schemas.openxmlformats.org/drawingml/2006/picture">
+                  <pic:nvPicPr>
+                    <pic:cNvPr id="3" name="Picture 2"/>
+                    <pic:cNvPicPr>
+                      <a:picLocks noChangeAspect="1"/>
+                    </pic:cNvPicPr>
+                  </pic:nvPicPr>
+                  <pic:blipFill>
+                    <a:blip r:embed="rId6"/>
+                    <a:stretch>
+                      <a:fillRect/>
+                    </a:stretch>
+                  </pic:blipFill>
+                  <pic:spPr>
+                    <a:xfrm>
+                      <a:off x="0" y="0"/>
+                      <a:ext cx="3025140" cy="1249045"/>
+                    </a:xfrm>
+                    <a:prstGeom prst="rect">
+                      <a:avLst/>
+                    </a:prstGeom>
+                    <a:noFill/>
+                    <a:ln>
+                      <a:noFill/>
+                    </a:ln>
+                  </pic:spPr>
+                </pic:pic>
+              </a:graphicData>
+            </a:graphic>
+          </wp:inline>
+        </w:drawing>
+      </w:r>
+    </w:p>
+    <w:p>
+      <w:pPr>
+        <w:numPr>
+          <w:numId w:val="0"/>
+        </w:numPr>
+        <w:rPr>
+          <w:rFonts w:hint="default"/>
+          <w:lang w:val="en-US"/>
+        </w:rPr>
+      </w:pPr>
+      <w:r>
+        <w:rPr>
+          <w:rFonts w:hint="default"/>
+          <w:lang w:val="en-US"/>
+        </w:rPr>
+        <w:t xml:space="preserve">All requests from India will go to WebServer India and all requests from US will go to WebServer US. Is this is good strategy? Maybe not, because we are not considering the capacity of WebServers etc. Or say, we don’t have many requests from India then India WebServer will sit idle for long. </w:t>
+      </w:r>
+    </w:p>
+    <w:p>
+      <w:pPr>
+        <w:numPr>
+          <w:numId w:val="0"/>
+        </w:numPr>
+        <w:rPr>
+          <w:rFonts w:hint="default"/>
+          <w:lang w:val="en-US"/>
+        </w:rPr>
+      </w:pPr>
+      <w:r>
+        <w:rPr>
+          <w:rFonts w:hint="default"/>
+          <w:lang w:val="en-US"/>
+        </w:rPr>
+        <w:t>Benefits: Fast, Simple</w:t>
+      </w:r>
+    </w:p>
+    <w:p>
+      <w:pPr>
+        <w:numPr>
+          <w:numId w:val="0"/>
+        </w:numPr>
+        <w:rPr>
+          <w:rFonts w:hint="default"/>
+          <w:lang w:val="en-US"/>
+        </w:rPr>
+      </w:pPr>
+    </w:p>
+    <w:p>
+      <w:pPr>
+        <w:numPr>
+          <w:numId w:val="0"/>
+        </w:numPr>
+        <w:rPr>
+          <w:rFonts w:hint="default"/>
+          <w:lang w:val="en-US"/>
+        </w:rPr>
+      </w:pPr>
+    </w:p>
+    <w:p>
+      <w:pPr>
+        <w:numPr>
+          <w:numId w:val="0"/>
+        </w:numPr>
+        <w:rPr>
+          <w:rFonts w:hint="default"/>
+          <w:lang w:val="en-US"/>
+        </w:rPr>
+      </w:pPr>
+    </w:p>
+    <w:p>
+      <w:pPr>
+        <w:numPr>
+          <w:numId w:val="0"/>
+        </w:numPr>
+        <w:rPr>
+          <w:rFonts w:hint="default"/>
+          <w:lang w:val="en-US"/>
+        </w:rPr>
+      </w:pPr>
+    </w:p>
+    <w:p>
+      <w:pPr>
+        <w:numPr>
+          <w:numId w:val="0"/>
+        </w:numPr>
+        <w:rPr>
+          <w:rFonts w:hint="default"/>
+          <w:lang w:val="en-US"/>
+        </w:rPr>
+      </w:pPr>
+    </w:p>
+    <w:p>
+      <w:pPr>
+        <w:numPr>
+          <w:ilvl w:val="0"/>
+          <w:numId w:val="1"/>
+        </w:numPr>
+        <w:ind w:left="0" w:leftChars="0" w:firstLine="0" w:firstLineChars="0"/>
+        <w:rPr>
+          <w:rFonts w:hint="default"/>
+          <w:lang w:val="en-US"/>
+        </w:rPr>
+      </w:pPr>
+      <w:r>
+        <w:rPr>
+          <w:rFonts w:hint="default"/>
+          <w:lang w:val="en-US"/>
+        </w:rPr>
+        <w:t>Least-Connections:</w:t>
+      </w:r>
+    </w:p>
+    <w:p>
+      <w:pPr>
+        <w:numPr>
+          <w:numId w:val="0"/>
+        </w:numPr>
+        <w:ind w:leftChars="0"/>
+      </w:pPr>
+      <w:r>
+        <w:drawing>
+          <wp:inline distT="0" distB="0" distL="114300" distR="114300">
+            <wp:extent cx="2769870" cy="1372870"/>
+            <wp:effectExtent l="0" t="0" r="3810" b="13970"/>
+            <wp:docPr id="4" name="Picture 3"/>
+            <wp:cNvGraphicFramePr>
+              <a:graphicFrameLocks xmlns:a="http://schemas.openxmlformats.org/drawingml/2006/main" noChangeAspect="1"/>
+            </wp:cNvGraphicFramePr>
+            <a:graphic xmlns:a="http://schemas.openxmlformats.org/drawingml/2006/main">
+              <a:graphicData uri="http://schemas.openxmlformats.org/drawingml/2006/picture">
+                <pic:pic xmlns:pic="http://schemas.openxmlformats.org/drawingml/2006/picture">
+                  <pic:nvPicPr>
+                    <pic:cNvPr id="4" name="Picture 3"/>
+                    <pic:cNvPicPr>
+                      <a:picLocks noChangeAspect="1"/>
+                    </pic:cNvPicPr>
+                  </pic:nvPicPr>
+                  <pic:blipFill>
+                    <a:blip r:embed="rId7"/>
+                    <a:stretch>
+                      <a:fillRect/>
+                    </a:stretch>
+                  </pic:blipFill>
+                  <pic:spPr>
+                    <a:xfrm>
+                      <a:off x="0" y="0"/>
+                      <a:ext cx="2769870" cy="1372870"/>
+                    </a:xfrm>
+                    <a:prstGeom prst="rect">
+                      <a:avLst/>
+                    </a:prstGeom>
+                    <a:noFill/>
+                    <a:ln>
+                      <a:noFill/>
+                    </a:ln>
+                  </pic:spPr>
+                </pic:pic>
+              </a:graphicData>
+            </a:graphic>
+          </wp:inline>
+        </w:drawing>
+      </w:r>
+    </w:p>
+    <w:p>
+      <w:pPr>
+        <w:numPr>
+          <w:numId w:val="0"/>
+        </w:numPr>
+        <w:ind w:leftChars="0"/>
+        <w:rPr>
+          <w:rFonts w:hint="default"/>
+          <w:lang w:val="en-US"/>
+        </w:rPr>
+      </w:pPr>
+    </w:p>
+    <w:p>
+      <w:pPr>
+        <w:numPr>
+          <w:numId w:val="0"/>
+        </w:numPr>
+        <w:rPr>
+          <w:rFonts w:hint="default"/>
+          <w:lang w:val="en-US"/>
+        </w:rPr>
+      </w:pPr>
+      <w:r>
+        <w:rPr>
+          <w:rFonts w:hint="default"/>
+          <w:lang w:val="en-US"/>
+        </w:rPr>
+        <w:t>Lets say we get 40 requests to WebServer2 and 50 to WebServer1. The next request will eventually go to WebServer2 because of less load. Say if load drops to 25 from 50 for WebServer1 then the next new request will go to WS1 only &lt; 40.</w:t>
+      </w:r>
+    </w:p>
+    <w:p>
+      <w:pPr>
+        <w:numPr>
+          <w:numId w:val="0"/>
+        </w:numPr>
+        <w:rPr>
+          <w:rFonts w:hint="default"/>
+          <w:lang w:val="en-US"/>
+        </w:rPr>
+      </w:pPr>
+      <w:r>
+        <w:rPr>
+          <w:rFonts w:hint="default"/>
+          <w:lang w:val="en-US"/>
+        </w:rPr>
+        <w:t xml:space="preserve">Loadbalancer is maintaining a state. In State, it is maintaining the number of connections each WebServer is handling. </w:t>
+      </w:r>
+    </w:p>
+    <w:p>
+      <w:pPr>
+        <w:numPr>
+          <w:numId w:val="0"/>
+        </w:numPr>
+        <w:rPr>
+          <w:rFonts w:hint="default"/>
+          <w:lang w:val="en-US"/>
+        </w:rPr>
+      </w:pPr>
+    </w:p>
+    <w:p>
+      <w:pPr>
+        <w:numPr>
+          <w:ilvl w:val="0"/>
+          <w:numId w:val="1"/>
+        </w:numPr>
+        <w:ind w:left="0" w:leftChars="0" w:firstLine="0" w:firstLineChars="0"/>
+        <w:rPr>
+          <w:rFonts w:hint="default"/>
+          <w:lang w:val="en-US"/>
+        </w:rPr>
+      </w:pPr>
+      <w:r>
+        <w:rPr>
+          <w:rFonts w:hint="default"/>
+          <w:lang w:val="en-US"/>
+        </w:rPr>
+        <w:t>Least Time:</w:t>
+      </w:r>
+    </w:p>
+    <w:p>
+      <w:pPr>
+        <w:numPr>
+          <w:numId w:val="0"/>
+        </w:numPr>
+        <w:ind w:leftChars="0"/>
+        <w:rPr>
+          <w:rFonts w:hint="default"/>
+          <w:lang w:val="en-US"/>
+        </w:rPr>
+      </w:pPr>
+      <w:r>
+        <w:rPr>
+          <w:rFonts w:hint="default"/>
+          <w:lang w:val="en-US"/>
+        </w:rPr>
+        <w:t>Whichever server is responding in least time, we will provide the next task to that server</w:t>
+      </w:r>
+    </w:p>
+    <w:p>
+      <w:pPr>
+        <w:numPr>
+          <w:numId w:val="0"/>
+        </w:numPr>
+        <w:ind w:leftChars="0"/>
+        <w:rPr>
+          <w:rFonts w:hint="default"/>
+          <w:lang w:val="en-US"/>
+        </w:rPr>
+      </w:pPr>
+      <w:r>
+        <w:drawing>
+          <wp:inline distT="0" distB="0" distL="114300" distR="114300">
+            <wp:extent cx="2793365" cy="1320165"/>
+            <wp:effectExtent l="0" t="0" r="10795" b="5715"/>
+            <wp:docPr id="5" name="Picture 4"/>
+            <wp:cNvGraphicFramePr>
+              <a:graphicFrameLocks xmlns:a="http://schemas.openxmlformats.org/drawingml/2006/main" noChangeAspect="1"/>
+            </wp:cNvGraphicFramePr>
+            <a:graphic xmlns:a="http://schemas.openxmlformats.org/drawingml/2006/main">
+              <a:graphicData uri="http://schemas.openxmlformats.org/drawingml/2006/picture">
+                <pic:pic xmlns:pic="http://schemas.openxmlformats.org/drawingml/2006/picture">
+                  <pic:nvPicPr>
+                    <pic:cNvPr id="5" name="Picture 4"/>
+                    <pic:cNvPicPr>
+                      <a:picLocks noChangeAspect="1"/>
+                    </pic:cNvPicPr>
+                  </pic:nvPicPr>
+                  <pic:blipFill>
+                    <a:blip r:embed="rId8"/>
+                    <a:stretch>
+                      <a:fillRect/>
+                    </a:stretch>
+                  </pic:blipFill>
+                  <pic:spPr>
+                    <a:xfrm>
+                      <a:off x="0" y="0"/>
+                      <a:ext cx="2793365" cy="1320165"/>
+                    </a:xfrm>
+                    <a:prstGeom prst="rect">
+                      <a:avLst/>
+                    </a:prstGeom>
+                    <a:noFill/>
+                    <a:ln>
+                      <a:noFill/>
+                    </a:ln>
+                  </pic:spPr>
+                </pic:pic>
+              </a:graphicData>
+            </a:graphic>
+          </wp:inline>
+        </w:drawing>
+      </w:r>
+    </w:p>
+    <w:p>
+      <w:pPr>
+        <w:rPr>
+          <w:rFonts w:hint="default"/>
+          <w:lang w:val="en-US"/>
+        </w:rPr>
+      </w:pPr>
+      <w:r>
+        <w:rPr>
+          <w:rFonts w:hint="default"/>
+          <w:lang w:val="en-US"/>
+        </w:rPr>
+        <w:t>Say WS1 is responding in 100ms and WS in 50ms, most of the responses will go to WS2 only. If WS2 response time increases to 110ms that time we shift the requests to WS1</w:t>
+      </w:r>
+    </w:p>
+    <w:p>
+      <w:pPr>
+        <w:rPr>
+          <w:rFonts w:hint="default"/>
+          <w:lang w:val="en-US"/>
+        </w:rPr>
+      </w:pPr>
+      <w:r>
+        <w:rPr>
+          <w:rFonts w:hint="default"/>
+          <w:lang w:val="en-US"/>
+        </w:rPr>
+        <w:t>LB will manage state (Average response time)</w:t>
+      </w:r>
+    </w:p>
+    <w:p>
+      <w:pPr>
+        <w:rPr>
+          <w:rFonts w:hint="default"/>
+          <w:lang w:val="en-US"/>
+        </w:rPr>
+      </w:pPr>
+    </w:p>
+    <w:p>
+      <w:pPr>
+        <w:rPr>
+          <w:rFonts w:hint="default"/>
+          <w:b w:val="0"/>
+          <w:bCs w:val="0"/>
+          <w:lang w:val="en-US"/>
+        </w:rPr>
+      </w:pPr>
+      <w:r>
+        <w:rPr>
+          <w:rFonts w:hint="default"/>
+          <w:b w:val="0"/>
+          <w:bCs w:val="0"/>
+          <w:lang w:val="en-US"/>
+        </w:rPr>
+        <w:t>In real world scenario, we will implement a hybrid model like a combination of Geo-based and Least-connections etc.</w:t>
+      </w:r>
+    </w:p>
+    <w:p>
+      <w:pPr>
+        <w:rPr>
+          <w:rFonts w:hint="default"/>
+          <w:b w:val="0"/>
+          <w:bCs w:val="0"/>
+          <w:lang w:val="en-US"/>
+        </w:rPr>
+      </w:pPr>
+    </w:p>
+    <w:p>
+      <w:pPr>
+        <w:numPr>
+          <w:ilvl w:val="0"/>
+          <w:numId w:val="1"/>
+        </w:numPr>
+        <w:ind w:left="0" w:leftChars="0" w:firstLine="0" w:firstLineChars="0"/>
+        <w:rPr>
+          <w:rFonts w:hint="default"/>
+          <w:b w:val="0"/>
+          <w:bCs w:val="0"/>
+          <w:lang w:val="en-US"/>
+        </w:rPr>
+      </w:pPr>
+      <w:r>
+        <w:rPr>
+          <w:rFonts w:hint="default"/>
+          <w:b w:val="0"/>
+          <w:bCs w:val="0"/>
+          <w:lang w:val="en-US"/>
+        </w:rPr>
+        <w:t xml:space="preserve">Sticky session / Session affinity: </w:t>
+      </w:r>
+    </w:p>
+    <w:p>
+      <w:pPr>
+        <w:rPr>
+          <w:rFonts w:hint="default"/>
+          <w:b w:val="0"/>
+          <w:bCs w:val="0"/>
+          <w:lang w:val="en-US"/>
+        </w:rPr>
+      </w:pPr>
+    </w:p>
+    <w:p>
+      <w:r>
+        <w:drawing>
+          <wp:inline distT="0" distB="0" distL="114300" distR="114300">
+            <wp:extent cx="2916555" cy="1362075"/>
+            <wp:effectExtent l="0" t="0" r="9525" b="9525"/>
+            <wp:docPr id="6" name="Picture 5"/>
+            <wp:cNvGraphicFramePr>
+              <a:graphicFrameLocks xmlns:a="http://schemas.openxmlformats.org/drawingml/2006/main" noChangeAspect="1"/>
+            </wp:cNvGraphicFramePr>
+            <a:graphic xmlns:a="http://schemas.openxmlformats.org/drawingml/2006/main">
+              <a:graphicData uri="http://schemas.openxmlformats.org/drawingml/2006/picture">
+                <pic:pic xmlns:pic="http://schemas.openxmlformats.org/drawingml/2006/picture">
+                  <pic:nvPicPr>
+                    <pic:cNvPr id="6" name="Picture 5"/>
+                    <pic:cNvPicPr>
+                      <a:picLocks noChangeAspect="1"/>
+                    </pic:cNvPicPr>
+                  </pic:nvPicPr>
+                  <pic:blipFill>
+                    <a:blip r:embed="rId9"/>
+                    <a:stretch>
+                      <a:fillRect/>
+                    </a:stretch>
+                  </pic:blipFill>
+                  <pic:spPr>
+                    <a:xfrm>
+                      <a:off x="0" y="0"/>
+                      <a:ext cx="2916555" cy="1362075"/>
+                    </a:xfrm>
+                    <a:prstGeom prst="rect">
+                      <a:avLst/>
+                    </a:prstGeom>
+                    <a:noFill/>
+                    <a:ln>
+                      <a:noFill/>
+                    </a:ln>
+                  </pic:spPr>
+                </pic:pic>
+              </a:graphicData>
+            </a:graphic>
+          </wp:inline>
+        </w:drawing>
+      </w:r>
+    </w:p>
+    <w:p>
+      <w:pPr>
+        <w:rPr>
+          <w:rFonts w:hint="default"/>
+          <w:lang w:val="en-US"/>
+        </w:rPr>
+      </w:pPr>
+      <w:r>
+        <w:rPr>
+          <w:rFonts w:hint="default"/>
+          <w:lang w:val="en-US"/>
+        </w:rPr>
+        <w:t>We will maintain User1 session with WebServer1. We are sticking users to webservers based on the session we have. Session information can be stored in JWT.</w:t>
+      </w:r>
+    </w:p>
+    <w:p>
+      <w:pPr>
+        <w:rPr>
+          <w:rFonts w:hint="default"/>
+          <w:lang w:val="en-US"/>
+        </w:rPr>
+      </w:pPr>
+      <w:r>
+        <w:rPr>
+          <w:rFonts w:hint="default"/>
+          <w:lang w:val="en-US"/>
+        </w:rPr>
+        <w:t>Here also, Webservers will maintain the state, user groups</w:t>
+      </w:r>
+    </w:p>
+    <w:p>
+      <w:pPr>
+        <w:numPr>
+          <w:numId w:val="0"/>
+        </w:numPr>
+        <w:ind w:leftChars="0"/>
+        <w:rPr>
+          <w:rFonts w:hint="default"/>
+          <w:lang w:val="en-US"/>
+        </w:rPr>
+      </w:pPr>
+    </w:p>
+    <w:p>
+      <w:pPr>
+        <w:numPr>
+          <w:ilvl w:val="0"/>
+          <w:numId w:val="1"/>
+        </w:numPr>
+        <w:ind w:left="0" w:leftChars="0" w:firstLine="0" w:firstLineChars="0"/>
+        <w:rPr>
+          <w:rFonts w:hint="default"/>
+          <w:lang w:val="en-US"/>
+        </w:rPr>
+      </w:pPr>
+      <w:r>
+        <w:rPr>
+          <w:rFonts w:hint="default"/>
+          <w:lang w:val="en-US"/>
+        </w:rPr>
+        <w:t>IP Hash:</w:t>
+      </w:r>
+    </w:p>
+    <w:p>
+      <w:pPr>
+        <w:numPr>
+          <w:numId w:val="0"/>
+        </w:numPr>
+        <w:rPr>
+          <w:rFonts w:hint="default"/>
+          <w:lang w:val="en-US"/>
+        </w:rPr>
+      </w:pPr>
+      <w:r>
+        <w:rPr>
+          <w:rFonts w:hint="default"/>
+          <w:lang w:val="en-US"/>
+        </w:rPr>
+        <w:t>Users will have IPs and IPs are converted into Hash values using Hash function. Based on the Hash value, they are assigned to Webservers</w:t>
+      </w:r>
+    </w:p>
+    <w:p>
+      <w:pPr>
+        <w:rPr>
+          <w:rFonts w:hint="default"/>
+          <w:lang w:val="en-US"/>
+        </w:rPr>
+      </w:pPr>
+      <w:r>
+        <w:drawing>
+          <wp:inline distT="0" distB="0" distL="114300" distR="114300">
+            <wp:extent cx="2950845" cy="1503680"/>
+            <wp:effectExtent l="0" t="0" r="5715" b="5080"/>
+            <wp:docPr id="7" name="Picture 6"/>
+            <wp:cNvGraphicFramePr>
+              <a:graphicFrameLocks xmlns:a="http://schemas.openxmlformats.org/drawingml/2006/main" noChangeAspect="1"/>
+            </wp:cNvGraphicFramePr>
+            <a:graphic xmlns:a="http://schemas.openxmlformats.org/drawingml/2006/main">
+              <a:graphicData uri="http://schemas.openxmlformats.org/drawingml/2006/picture">
+                <pic:pic xmlns:pic="http://schemas.openxmlformats.org/drawingml/2006/picture">
+                  <pic:nvPicPr>
+                    <pic:cNvPr id="7" name="Picture 6"/>
+                    <pic:cNvPicPr>
+                      <a:picLocks noChangeAspect="1"/>
+                    </pic:cNvPicPr>
+                  </pic:nvPicPr>
+                  <pic:blipFill>
+                    <a:blip r:embed="rId10"/>
+                    <a:stretch>
+                      <a:fillRect/>
+                    </a:stretch>
+                  </pic:blipFill>
+                  <pic:spPr>
+                    <a:xfrm>
+                      <a:off x="0" y="0"/>
+                      <a:ext cx="2950845" cy="1503680"/>
+                    </a:xfrm>
+                    <a:prstGeom prst="rect">
+                      <a:avLst/>
+                    </a:prstGeom>
+                    <a:noFill/>
+                    <a:ln>
+                      <a:noFill/>
+                    </a:ln>
+                  </pic:spPr>
+                </pic:pic>
+              </a:graphicData>
+            </a:graphic>
+          </wp:inline>
+        </w:drawing>
+      </w:r>
+    </w:p>
+    <w:p>
+      <w:pPr>
+        <w:rPr>
+          <w:rFonts w:hint="default"/>
+          <w:b w:val="0"/>
+          <w:bCs w:val="0"/>
+          <w:lang w:val="en-US"/>
+        </w:rPr>
+      </w:pPr>
+    </w:p>
+    <w:p>
+      <w:pPr>
+        <w:rPr>
+          <w:rFonts w:hint="default"/>
+          <w:b w:val="0"/>
+          <w:bCs w:val="0"/>
+          <w:lang w:val="en-US"/>
+        </w:rPr>
+      </w:pPr>
+      <w:r>
+        <w:rPr>
+          <w:rFonts w:hint="default"/>
+          <w:b w:val="0"/>
+          <w:bCs w:val="0"/>
+          <w:lang w:val="en-US"/>
+        </w:rPr>
+        <w:t>Based on IP, we provide Hash function in LoadBalancer to convert IPs into Hash, accordingly it will navigate to Webservers. For a certain range of Hashes, it will be served by WS1 and for a range will be served by WS2.</w:t>
+      </w:r>
+    </w:p>
+    <w:p>
+      <w:pPr>
+        <w:rPr>
+          <w:rFonts w:hint="default"/>
+          <w:b w:val="0"/>
+          <w:bCs w:val="0"/>
+          <w:lang w:val="en-US"/>
+        </w:rPr>
+      </w:pPr>
+    </w:p>
+    <w:p>
+      <w:pPr>
+        <w:numPr>
+          <w:ilvl w:val="0"/>
+          <w:numId w:val="1"/>
+        </w:numPr>
+        <w:ind w:left="0" w:leftChars="0" w:firstLine="0" w:firstLineChars="0"/>
+        <w:rPr>
+          <w:rFonts w:hint="default"/>
+          <w:b w:val="0"/>
+          <w:bCs w:val="0"/>
+          <w:lang w:val="en-US"/>
+        </w:rPr>
+      </w:pPr>
+      <w:r>
+        <w:rPr>
+          <w:rFonts w:hint="default"/>
+          <w:b w:val="0"/>
+          <w:bCs w:val="0"/>
+          <w:lang w:val="en-US"/>
+        </w:rPr>
+        <w:t>Weighted RoundRobin:</w:t>
+      </w:r>
+    </w:p>
+    <w:p>
+      <w:pPr>
+        <w:numPr>
+          <w:numId w:val="0"/>
+        </w:numPr>
+        <w:ind w:leftChars="0"/>
+        <w:rPr>
+          <w:rFonts w:hint="default"/>
+          <w:b w:val="0"/>
+          <w:bCs w:val="0"/>
+          <w:lang w:val="en-US"/>
+        </w:rPr>
+      </w:pPr>
+      <w:r>
+        <w:rPr>
+          <w:rFonts w:hint="default"/>
+          <w:b w:val="0"/>
+          <w:bCs w:val="0"/>
+          <w:lang w:val="en-US"/>
+        </w:rPr>
+        <w:t xml:space="preserve">Loadbalancer will have some or the metrics to check weight of webservers could be number of connections, size of webservers, response time </w:t>
+      </w:r>
       <w:bookmarkStart w:id="0" w:name="_GoBack"/>
       <w:bookmarkEnd w:id="0"/>
-    </w:p>
-    <w:p>
-      <w:pPr>
-        <w:rPr>
-          <w:rFonts w:hint="default"/>
-          <w:lang w:val="en-US"/>
-        </w:rPr>
-      </w:pPr>
-    </w:p>
-    <w:p>
-      <w:pPr>
-        <w:rPr>
-          <w:rFonts w:hint="default"/>
-          <w:lang w:val="en-US"/>
-        </w:rPr>
-      </w:pPr>
-    </w:p>
-    <w:p>
-      <w:pPr>
-        <w:rPr>
-          <w:rFonts w:hint="default"/>
-          <w:b w:val="0"/>
-          <w:bCs w:val="0"/>
-          <w:lang w:val="en-US"/>
-        </w:rPr>
-      </w:pPr>
-    </w:p>
-    <w:p>
-      <w:pPr>
-        <w:rPr>
-          <w:rFonts w:hint="default"/>
-          <w:b w:val="0"/>
-          <w:bCs w:val="0"/>
-          <w:lang w:val="en-US"/>
-        </w:rPr>
-      </w:pPr>
+      <w:r>
+        <w:rPr>
+          <w:rFonts w:hint="default"/>
+          <w:b w:val="0"/>
+          <w:bCs w:val="0"/>
+          <w:lang w:val="en-US"/>
+        </w:rPr>
+        <w:t>or hybrid combinations</w:t>
+      </w:r>
+    </w:p>
+    <w:p>
+      <w:pPr>
+        <w:numPr>
+          <w:numId w:val="0"/>
+        </w:numPr>
+        <w:ind w:leftChars="0"/>
+        <w:rPr>
+          <w:rFonts w:hint="default"/>
+          <w:b w:val="0"/>
+          <w:bCs w:val="0"/>
+          <w:lang w:val="en-US"/>
+        </w:rPr>
+      </w:pPr>
+    </w:p>
+    <w:p>
+      <w:r>
+        <w:drawing>
+          <wp:inline distT="0" distB="0" distL="114300" distR="114300">
+            <wp:extent cx="3203575" cy="1473200"/>
+            <wp:effectExtent l="0" t="0" r="12065" b="5080"/>
+            <wp:docPr id="8" name="Picture 7"/>
+            <wp:cNvGraphicFramePr>
+              <a:graphicFrameLocks xmlns:a="http://schemas.openxmlformats.org/drawingml/2006/main" noChangeAspect="1"/>
+            </wp:cNvGraphicFramePr>
+            <a:graphic xmlns:a="http://schemas.openxmlformats.org/drawingml/2006/main">
+              <a:graphicData uri="http://schemas.openxmlformats.org/drawingml/2006/picture">
+                <pic:pic xmlns:pic="http://schemas.openxmlformats.org/drawingml/2006/picture">
+                  <pic:nvPicPr>
+                    <pic:cNvPr id="8" name="Picture 7"/>
+                    <pic:cNvPicPr>
+                      <a:picLocks noChangeAspect="1"/>
+                    </pic:cNvPicPr>
+                  </pic:nvPicPr>
+                  <pic:blipFill>
+                    <a:blip r:embed="rId11"/>
+                    <a:stretch>
+                      <a:fillRect/>
+                    </a:stretch>
+                  </pic:blipFill>
+                  <pic:spPr>
+                    <a:xfrm>
+                      <a:off x="0" y="0"/>
+                      <a:ext cx="3203575" cy="1473200"/>
+                    </a:xfrm>
+                    <a:prstGeom prst="rect">
+                      <a:avLst/>
+                    </a:prstGeom>
+                    <a:noFill/>
+                    <a:ln>
+                      <a:noFill/>
+                    </a:ln>
+                  </pic:spPr>
+                </pic:pic>
+              </a:graphicData>
+            </a:graphic>
+          </wp:inline>
+        </w:drawing>
+      </w:r>
+    </w:p>
+    <w:p>
+      <w:pPr>
+        <w:rPr>
+          <w:rFonts w:hint="default"/>
+          <w:lang w:val="en-US"/>
+        </w:rPr>
+      </w:pPr>
+      <w:r>
+        <w:rPr>
+          <w:rFonts w:hint="default"/>
+          <w:lang w:val="en-US"/>
+        </w:rPr>
+        <w:t>Lets say WS1 is currently handling 500 requests already and WS2 is handling only 20 requests, request 1 is heavy, request 2 is routed to WS2 as per RoundRobin, now request 3 must go to WS1 but we will break the pattern of regular RoundRobin and assign request 2 to WS2 itself because request 1 was heavy for WS1</w:t>
+      </w:r>
+    </w:p>
+    <w:p>
+      <w:pPr>
+        <w:rPr>
+          <w:rFonts w:hint="default"/>
+          <w:lang w:val="en-US"/>
+        </w:rPr>
+      </w:pPr>
+    </w:p>
+    <w:p>
+      <w:pPr>
+        <w:rPr>
+          <w:rFonts w:hint="default"/>
+          <w:lang w:val="en-US"/>
+        </w:rPr>
+      </w:pPr>
+      <w:r>
+        <w:rPr>
+          <w:rFonts w:hint="default"/>
+          <w:lang w:val="en-US"/>
+        </w:rPr>
+        <w:t>1:06</w:t>
+      </w:r>
     </w:p>
     <w:p>
       <w:pPr>
@@ -231,6 +1165,26 @@
     </w:sectPr>
   </w:body>
 </w:document>
+</file>
+
+<file path=word/numbering.xml><?xml version="1.0" encoding="utf-8"?>
+<w:numbering xmlns:wpc="http://schemas.microsoft.com/office/word/2010/wordprocessingCanvas" xmlns:mc="http://schemas.openxmlformats.org/markup-compatibility/2006" xmlns:o="urn:schemas-microsoft-com:office:office" xmlns:r="http://schemas.openxmlformats.org/officeDocument/2006/relationships" xmlns:m="http://schemas.openxmlformats.org/officeDocument/2006/math" xmlns:v="urn:schemas-microsoft-com:vml" xmlns:wp14="http://schemas.microsoft.com/office/word/2010/wordprocessingDrawing" xmlns:wp="http://schemas.openxmlformats.org/drawingml/2006/wordprocessingDrawing" xmlns:w10="urn:schemas-microsoft-com:office:word" xmlns:w="http://schemas.openxmlformats.org/wordprocessingml/2006/main" xmlns:w14="http://schemas.microsoft.com/office/word/2010/wordml" xmlns:wpg="http://schemas.microsoft.com/office/word/2010/wordprocessingGroup" xmlns:wpi="http://schemas.microsoft.com/office/word/2010/wordprocessingInk" xmlns:wne="http://schemas.microsoft.com/office/word/2006/wordml" xmlns:wps="http://schemas.microsoft.com/office/word/2010/wordprocessingShape" xmlns:wpsCustomData="http://www.wps.cn/officeDocument/2013/wpsCustomData" mc:Ignorable="w14 wp14">
+  <w:abstractNum w:abstractNumId="0">
+    <w:nsid w:val="A4E40CC3"/>
+    <w:multiLevelType w:val="singleLevel"/>
+    <w:tmpl w:val="A4E40CC3"/>
+    <w:lvl w:ilvl="0" w:tentative="0">
+      <w:start w:val="1"/>
+      <w:numFmt w:val="decimal"/>
+      <w:suff w:val="space"/>
+      <w:lvlText w:val="%1."/>
+      <w:lvlJc w:val="left"/>
+    </w:lvl>
+  </w:abstractNum>
+  <w:num w:numId="1">
+    <w:abstractNumId w:val="0"/>
+  </w:num>
+</w:numbering>
 </file>
 
 <file path=word/styles.xml><?xml version="1.0" encoding="utf-8"?>

</xml_diff>